<commit_message>
List updation is ready
</commit_message>
<xml_diff>
--- a/Git Commands.docx
+++ b/Git Commands.docx
@@ -11,8 +11,6 @@
       <w:r>
         <w:t>cd</w:t>
       </w:r>
-      <w:bookmarkStart w:id="0" w:name="_GoBack"/>
-      <w:bookmarkEnd w:id="0"/>
     </w:p>
     <w:p>
       <w:proofErr w:type="spellStart"/>
@@ -30,32 +28,100 @@
       <w:proofErr w:type="spellEnd"/>
     </w:p>
     <w:p>
+      <w:pPr>
+        <w:autoSpaceDE w:val="0"/>
+        <w:autoSpaceDN w:val="0"/>
+        <w:adjustRightInd w:val="0"/>
+        <w:spacing w:after="0" w:line="240" w:lineRule="auto"/>
+      </w:pPr>
       <w:proofErr w:type="spellStart"/>
       <w:r>
         <w:t>git</w:t>
       </w:r>
       <w:proofErr w:type="spellEnd"/>
       <w:r>
-        <w:t xml:space="preserve"> remote add origin [</w:t>
-      </w:r>
-      <w:proofErr w:type="spellStart"/>
-      <w:r>
-        <w:t>gitLink</w:t>
-      </w:r>
-      <w:proofErr w:type="spellEnd"/>
-      <w:r>
-        <w:t>]</w:t>
+        <w:t xml:space="preserve"> remote add origin </w:t>
       </w:r>
     </w:p>
     <w:p>
+      <w:pPr>
+        <w:autoSpaceDE w:val="0"/>
+        <w:autoSpaceDN w:val="0"/>
+        <w:adjustRightInd w:val="0"/>
+        <w:spacing w:after="0" w:line="240" w:lineRule="auto"/>
+        <w:rPr>
+          <w:rFonts w:ascii="Lucida Console" w:hAnsi="Lucida Console" w:cs="Lucida Console"/>
+          <w:b/>
+          <w:i/>
+          <w:sz w:val="18"/>
+          <w:szCs w:val="18"/>
+        </w:rPr>
+      </w:pPr>
+      <w:r>
+        <w:rPr>
+          <w:b/>
+          <w:i/>
+        </w:rPr>
+        <w:t>[</w:t>
+      </w:r>
       <w:proofErr w:type="spellStart"/>
       <w:r>
+        <w:rPr>
+          <w:rFonts w:ascii="Lucida Console" w:hAnsi="Lucida Console" w:cs="Lucida Console"/>
+          <w:b/>
+          <w:i/>
+          <w:sz w:val="18"/>
+          <w:szCs w:val="18"/>
+        </w:rPr>
         <w:t>git</w:t>
       </w:r>
       <w:proofErr w:type="spellEnd"/>
       <w:r>
+        <w:rPr>
+          <w:rFonts w:ascii="Lucida Console" w:hAnsi="Lucida Console" w:cs="Lucida Console"/>
+          <w:b/>
+          <w:i/>
+          <w:sz w:val="18"/>
+          <w:szCs w:val="18"/>
+        </w:rPr>
+        <w:t xml:space="preserve"> remote add origin https://github.com/Gristlysid/todolistapp.git</w:t>
+      </w:r>
+      <w:r>
+        <w:rPr>
+          <w:rFonts w:ascii="Lucida Console" w:hAnsi="Lucida Console" w:cs="Lucida Console"/>
+          <w:b/>
+          <w:i/>
+          <w:sz w:val="18"/>
+          <w:szCs w:val="18"/>
+        </w:rPr>
+        <w:t>]</w:t>
+      </w:r>
+    </w:p>
+    <w:p>
+      <w:pPr>
+        <w:rPr>
+          <w:b/>
+          <w:i/>
+        </w:rPr>
+      </w:pPr>
+      <w:proofErr w:type="spellStart"/>
+      <w:r>
+        <w:rPr>
+          <w:b/>
+          <w:i/>
+        </w:rPr>
+        <w:t>git</w:t>
+      </w:r>
+      <w:proofErr w:type="spellEnd"/>
+      <w:r>
+        <w:rPr>
+          <w:b/>
+          <w:i/>
+        </w:rPr>
         <w:t xml:space="preserve"> remote -v</w:t>
       </w:r>
+      <w:bookmarkStart w:id="0" w:name="_GoBack"/>
+      <w:bookmarkEnd w:id="0"/>
     </w:p>
     <w:p>
       <w:proofErr w:type="spellStart"/>

</xml_diff>